<commit_message>
25 Oct 2017 ko simulation change karne ke pehle
</commit_message>
<xml_diff>
--- a/Thesis_Draft/ThesisDraft_Koustubh19Oct2017.docx
+++ b/Thesis_Draft/ThesisDraft_Koustubh19Oct2017.docx
@@ -8034,10 +8034,10 @@
             <v:path o:extrusionok="f" gradientshapeok="t" o:connecttype="rect"/>
             <o:lock v:ext="edit" aspectratio="t"/>
           </v:shapetype>
-          <v:shape id="_x0000_i1025" type="#_x0000_t75" style="width:184.1pt;height:52.3pt" o:ole="">
+          <v:shape id="_x0000_i1025" type="#_x0000_t75" style="width:184.15pt;height:52.15pt" o:ole="">
             <v:imagedata r:id="rId17" o:title=""/>
           </v:shape>
-          <o:OLEObject Type="Embed" ProgID="Equation.DSMT4" ShapeID="_x0000_i1025" DrawAspect="Content" ObjectID="_1570294094" r:id="rId18"/>
+          <o:OLEObject Type="Embed" ProgID="Equation.DSMT4" ShapeID="_x0000_i1025" DrawAspect="Content" ObjectID="_1570390079" r:id="rId18"/>
         </w:object>
       </w:r>
       <w:r>
@@ -16128,7 +16128,7 @@
         </w:rPr>
         <w:lastRenderedPageBreak/>
         <w:drawing>
-          <wp:inline distT="0" distB="0" distL="0" distR="0" wp14:anchorId="64BF8448" wp14:editId="7B8A640B">
+          <wp:inline distT="0" distB="0" distL="0" distR="0" wp14:anchorId="64BF8448" wp14:editId="7C57FEE0">
             <wp:extent cx="4283710" cy="3573780"/>
             <wp:effectExtent l="0" t="0" r="2540" b="7620"/>
             <wp:docPr id="16" name="Picture 16"/>
@@ -16145,6 +16145,15 @@
                   <pic:blipFill>
                     <a:blip r:embed="rId24">
                       <a:extLst>
+                        <a:ext uri="{BEBA8EAE-BF5A-486C-A8C5-ECC9F3942E4B}">
+                          <a14:imgProps xmlns:a14="http://schemas.microsoft.com/office/drawing/2010/main">
+                            <a14:imgLayer r:embed="rId25">
+                              <a14:imgEffect>
+                                <a14:brightnessContrast contrast="40000"/>
+                              </a14:imgEffect>
+                            </a14:imgLayer>
+                          </a14:imgProps>
+                        </a:ext>
                         <a:ext uri="{28A0092B-C50C-407E-A947-70E740481C1C}">
                           <a14:useLocalDpi xmlns:a14="http://schemas.microsoft.com/office/drawing/2010/main" val="0"/>
                         </a:ext>
@@ -16252,7 +16261,7 @@
                     <pic:cNvPicPr/>
                   </pic:nvPicPr>
                   <pic:blipFill>
-                    <a:blip r:embed="rId25"/>
+                    <a:blip r:embed="rId26"/>
                     <a:stretch>
                       <a:fillRect/>
                     </a:stretch>
@@ -16305,10 +16314,10 @@
               <w:position w:val="-16"/>
             </w:rPr>
             <w:object w:dxaOrig="3860" w:dyaOrig="440" w14:anchorId="00584197">
-              <v:shape id="_x0000_i1026" type="#_x0000_t75" style="width:192.9pt;height:21.75pt" o:ole="">
-                <v:imagedata r:id="rId26" o:title=""/>
+              <v:shape id="_x0000_i1026" type="#_x0000_t75" style="width:192.75pt;height:21.75pt" o:ole="">
+                <v:imagedata r:id="rId27" o:title=""/>
               </v:shape>
-              <o:OLEObject Type="Embed" ProgID="Equation.DSMT4" ShapeID="_x0000_i1026" DrawAspect="Content" ObjectID="_1570294095" r:id="rId27"/>
+              <o:OLEObject Type="Embed" ProgID="Equation.DSMT4" ShapeID="_x0000_i1026" DrawAspect="Content" ObjectID="_1570390080" r:id="rId28"/>
             </w:object>
           </m:r>
         </m:oMath>
@@ -16355,11 +16364,11 @@
                     <w:rFonts w:ascii="Cambria Math" w:hAnsi="Cambria Math"/>
                     <w:position w:val="-14"/>
                   </w:rPr>
-                  <w:object w:dxaOrig="1780" w:dyaOrig="380" w14:anchorId="1A111E9A">
-                    <v:shape id="_x0000_i1037" type="#_x0000_t75" style="width:89pt;height:19pt" o:ole="">
-                      <v:imagedata r:id="rId28" o:title=""/>
+                  <w:object w:dxaOrig="1780" w:dyaOrig="380" w14:anchorId="436BCD7C">
+                    <v:shape id="_x0000_i1037" type="#_x0000_t75" style="width:88.9pt;height:19.15pt" o:ole="">
+                      <v:imagedata r:id="rId29" o:title=""/>
                     </v:shape>
-                    <o:OLEObject Type="Embed" ProgID="Equation.DSMT4" ShapeID="_x0000_i1037" DrawAspect="Content" ObjectID="_1570294096" r:id="rId29"/>
+                    <o:OLEObject Type="Embed" ProgID="Equation.DSMT4" ShapeID="_x0000_i1037" DrawAspect="Content" ObjectID="_1570390081" r:id="rId30"/>
                   </w:object>
                 </m:r>
                 <m:r>
@@ -16376,11 +16385,11 @@
                     <w:rFonts w:ascii="Cambria Math" w:hAnsi="Cambria Math"/>
                     <w:position w:val="-12"/>
                   </w:rPr>
-                  <w:object w:dxaOrig="1359" w:dyaOrig="360" w14:anchorId="1DCFC301">
-                    <v:shape id="_x0000_i1038" type="#_x0000_t75" style="width:67.9pt;height:18.35pt" o:ole="">
-                      <v:imagedata r:id="rId30" o:title=""/>
+                  <w:object w:dxaOrig="1359" w:dyaOrig="360" w14:anchorId="19B6EAE3">
+                    <v:shape id="_x0000_i1038" type="#_x0000_t75" style="width:67.9pt;height:18.4pt" o:ole="">
+                      <v:imagedata r:id="rId31" o:title=""/>
                     </v:shape>
-                    <o:OLEObject Type="Embed" ProgID="Equation.DSMT4" ShapeID="_x0000_i1038" DrawAspect="Content" ObjectID="_1570294097" r:id="rId31"/>
+                    <o:OLEObject Type="Embed" ProgID="Equation.DSMT4" ShapeID="_x0000_i1038" DrawAspect="Content" ObjectID="_1570390082" r:id="rId32"/>
                   </w:object>
                 </m:r>
               </m:e>
@@ -16393,11 +16402,11 @@
                     <w:rFonts w:ascii="Cambria Math" w:hAnsi="Cambria Math"/>
                     <w:position w:val="-12"/>
                   </w:rPr>
-                  <w:object w:dxaOrig="520" w:dyaOrig="360" w14:anchorId="4678B4A9">
-                    <v:shape id="_x0000_i1039" type="#_x0000_t75" style="width:25.8pt;height:18.35pt" o:ole="">
-                      <v:imagedata r:id="rId32" o:title=""/>
+                  <w:object w:dxaOrig="520" w:dyaOrig="360" w14:anchorId="195DBBF7">
+                    <v:shape id="_x0000_i1039" type="#_x0000_t75" style="width:25.9pt;height:18.4pt" o:ole="">
+                      <v:imagedata r:id="rId33" o:title=""/>
                     </v:shape>
-                    <o:OLEObject Type="Embed" ProgID="Equation.DSMT4" ShapeID="_x0000_i1039" DrawAspect="Content" ObjectID="_1570294098" r:id="rId33"/>
+                    <o:OLEObject Type="Embed" ProgID="Equation.DSMT4" ShapeID="_x0000_i1039" DrawAspect="Content" ObjectID="_1570390083" r:id="rId34"/>
                   </w:object>
                 </m:r>
                 <m:r>
@@ -16417,11 +16426,11 @@
                     <w:rFonts w:ascii="Cambria Math" w:hAnsi="Cambria Math"/>
                     <w:position w:val="-14"/>
                   </w:rPr>
-                  <w:object w:dxaOrig="480" w:dyaOrig="380" w14:anchorId="1FB7932F">
-                    <v:shape id="_x0000_i1040" type="#_x0000_t75" style="width:23.75pt;height:19pt" o:ole="">
-                      <v:imagedata r:id="rId34" o:title=""/>
+                  <w:object w:dxaOrig="480" w:dyaOrig="380" w14:anchorId="3C00C0BB">
+                    <v:shape id="_x0000_i1040" type="#_x0000_t75" style="width:23.65pt;height:19.15pt" o:ole="">
+                      <v:imagedata r:id="rId35" o:title=""/>
                     </v:shape>
-                    <o:OLEObject Type="Embed" ProgID="Equation.DSMT4" ShapeID="_x0000_i1040" DrawAspect="Content" ObjectID="_1570294099" r:id="rId35"/>
+                    <o:OLEObject Type="Embed" ProgID="Equation.DSMT4" ShapeID="_x0000_i1040" DrawAspect="Content" ObjectID="_1570390084" r:id="rId36"/>
                   </w:object>
                 </m:r>
                 <m:r>
@@ -16438,11 +16447,11 @@
                     <w:rFonts w:ascii="Cambria Math" w:hAnsi="Cambria Math"/>
                     <w:position w:val="-12"/>
                   </w:rPr>
-                  <w:object w:dxaOrig="760" w:dyaOrig="360" w14:anchorId="6096391B">
-                    <v:shape id="_x0000_i1041" type="#_x0000_t75" style="width:38.05pt;height:18.35pt" o:ole="">
-                      <v:imagedata r:id="rId36" o:title=""/>
+                  <w:object w:dxaOrig="760" w:dyaOrig="360" w14:anchorId="03EEA326">
+                    <v:shape id="_x0000_i1041" type="#_x0000_t75" style="width:37.9pt;height:18.4pt" o:ole="">
+                      <v:imagedata r:id="rId37" o:title=""/>
                     </v:shape>
-                    <o:OLEObject Type="Embed" ProgID="Equation.DSMT4" ShapeID="_x0000_i1041" DrawAspect="Content" ObjectID="_1570294100" r:id="rId37"/>
+                    <o:OLEObject Type="Embed" ProgID="Equation.DSMT4" ShapeID="_x0000_i1041" DrawAspect="Content" ObjectID="_1570390085" r:id="rId38"/>
                   </w:object>
                 </m:r>
               </m:e>
@@ -16502,10 +16511,10 @@
               <w:position w:val="-16"/>
             </w:rPr>
             <w:object w:dxaOrig="4300" w:dyaOrig="440" w14:anchorId="163494A3">
-              <v:shape id="_x0000_i1042" type="#_x0000_t75" style="width:215.3pt;height:21.75pt" o:ole="">
-                <v:imagedata r:id="rId38" o:title=""/>
+              <v:shape id="_x0000_i1042" type="#_x0000_t75" style="width:215.25pt;height:21.75pt" o:ole="">
+                <v:imagedata r:id="rId39" o:title=""/>
               </v:shape>
-              <o:OLEObject Type="Embed" ProgID="Equation.DSMT4" ShapeID="_x0000_i1042" DrawAspect="Content" ObjectID="_1570294101" r:id="rId39"/>
+              <o:OLEObject Type="Embed" ProgID="Equation.DSMT4" ShapeID="_x0000_i1042" DrawAspect="Content" ObjectID="_1570390086" r:id="rId40"/>
             </w:object>
           </m:r>
         </m:oMath>
@@ -16524,10 +16533,10 @@
           <w:position w:val="-16"/>
         </w:rPr>
         <w:object w:dxaOrig="3720" w:dyaOrig="440" w14:anchorId="756B478C">
-          <v:shape id="_x0000_i1043" type="#_x0000_t75" style="width:186.1pt;height:21.75pt" o:ole="">
-            <v:imagedata r:id="rId40" o:title=""/>
+          <v:shape id="_x0000_i1043" type="#_x0000_t75" style="width:186pt;height:21.75pt" o:ole="">
+            <v:imagedata r:id="rId41" o:title=""/>
           </v:shape>
-          <o:OLEObject Type="Embed" ProgID="Equation.DSMT4" ShapeID="_x0000_i1043" DrawAspect="Content" ObjectID="_1570294102" r:id="rId41"/>
+          <o:OLEObject Type="Embed" ProgID="Equation.DSMT4" ShapeID="_x0000_i1043" DrawAspect="Content" ObjectID="_1570390087" r:id="rId42"/>
         </w:object>
       </w:r>
     </w:p>
@@ -16621,7 +16630,7 @@
                     <pic:cNvPicPr/>
                   </pic:nvPicPr>
                   <pic:blipFill>
-                    <a:blip r:embed="rId42"/>
+                    <a:blip r:embed="rId43"/>
                     <a:stretch>
                       <a:fillRect/>
                     </a:stretch>
@@ -17659,10 +17668,10 @@
           <w:position w:val="-24"/>
         </w:rPr>
         <w:object w:dxaOrig="1640" w:dyaOrig="620" w14:anchorId="195947BA">
-          <v:shape id="_x0000_i1044" type="#_x0000_t75" style="width:82.2pt;height:31.25pt" o:ole="">
-            <v:imagedata r:id="rId43" o:title=""/>
+          <v:shape id="_x0000_i1044" type="#_x0000_t75" style="width:82.15pt;height:31.15pt" o:ole="">
+            <v:imagedata r:id="rId44" o:title=""/>
           </v:shape>
-          <o:OLEObject Type="Embed" ProgID="Equation.DSMT4" ShapeID="_x0000_i1044" DrawAspect="Content" ObjectID="_1570294103" r:id="rId44"/>
+          <o:OLEObject Type="Embed" ProgID="Equation.DSMT4" ShapeID="_x0000_i1044" DrawAspect="Content" ObjectID="_1570390088" r:id="rId45"/>
         </w:object>
       </w:r>
       <w:r>
@@ -17748,10 +17757,10 @@
           <w:position w:val="-24"/>
         </w:rPr>
         <w:object w:dxaOrig="2079" w:dyaOrig="620" w14:anchorId="3293D63E">
-          <v:shape id="_x0000_i1045" type="#_x0000_t75" style="width:103.9pt;height:31.25pt" o:ole="">
-            <v:imagedata r:id="rId45" o:title=""/>
+          <v:shape id="_x0000_i1045" type="#_x0000_t75" style="width:103.9pt;height:31.15pt" o:ole="">
+            <v:imagedata r:id="rId46" o:title=""/>
           </v:shape>
-          <o:OLEObject Type="Embed" ProgID="Equation.DSMT4" ShapeID="_x0000_i1045" DrawAspect="Content" ObjectID="_1570294104" r:id="rId46"/>
+          <o:OLEObject Type="Embed" ProgID="Equation.DSMT4" ShapeID="_x0000_i1045" DrawAspect="Content" ObjectID="_1570390089" r:id="rId47"/>
         </w:object>
       </w:r>
       <w:r>
@@ -17832,10 +17841,10 @@
           <w:position w:val="-32"/>
         </w:rPr>
         <w:object w:dxaOrig="1600" w:dyaOrig="740" w14:anchorId="07AEF1D4">
-          <v:shape id="_x0000_i1046" type="#_x0000_t75" style="width:80.15pt;height:36.7pt" o:ole="">
-            <v:imagedata r:id="rId47" o:title=""/>
+          <v:shape id="_x0000_i1046" type="#_x0000_t75" style="width:80.25pt;height:36.75pt" o:ole="">
+            <v:imagedata r:id="rId48" o:title=""/>
           </v:shape>
-          <o:OLEObject Type="Embed" ProgID="Equation.DSMT4" ShapeID="_x0000_i1046" DrawAspect="Content" ObjectID="_1570294105" r:id="rId48"/>
+          <o:OLEObject Type="Embed" ProgID="Equation.DSMT4" ShapeID="_x0000_i1046" DrawAspect="Content" ObjectID="_1570390090" r:id="rId49"/>
         </w:object>
       </w:r>
       <w:r>
@@ -17846,6 +17855,9 @@
       </w:r>
       <w:r>
         <w:tab/>
+        <w:t xml:space="preserve"> </w:t>
+      </w:r>
+      <w:r>
         <w:t>(3.6)</w:t>
       </w:r>
     </w:p>
@@ -17886,14 +17898,20 @@
           <w:position w:val="-32"/>
         </w:rPr>
         <w:object w:dxaOrig="3180" w:dyaOrig="740" w14:anchorId="196C9CDB">
-          <v:shape id="_x0000_i1047" type="#_x0000_t75" style="width:158.95pt;height:36.7pt" o:ole="">
-            <v:imagedata r:id="rId49" o:title=""/>
+          <v:shape id="_x0000_i1047" type="#_x0000_t75" style="width:159pt;height:36.75pt" o:ole="">
+            <v:imagedata r:id="rId50" o:title=""/>
           </v:shape>
-          <o:OLEObject Type="Embed" ProgID="Equation.DSMT4" ShapeID="_x0000_i1047" DrawAspect="Content" ObjectID="_1570294106" r:id="rId50"/>
+          <o:OLEObject Type="Embed" ProgID="Equation.DSMT4" ShapeID="_x0000_i1047" DrawAspect="Content" ObjectID="_1570390091" r:id="rId51"/>
         </w:object>
       </w:r>
       <w:r>
-        <w:t xml:space="preserve">                                            (3.7)</w:t>
+        <w:tab/>
+      </w:r>
+      <w:r>
+        <w:tab/>
+      </w:r>
+      <w:r>
+        <w:t xml:space="preserve"> (3.7)</w:t>
       </w:r>
     </w:p>
     <w:p>
@@ -17912,17 +17930,22 @@
           <w:position w:val="-32"/>
         </w:rPr>
         <w:object w:dxaOrig="3320" w:dyaOrig="760" w14:anchorId="6990924E">
-          <v:shape id="_x0000_i1048" type="#_x0000_t75" style="width:165.75pt;height:38.05pt" o:ole="">
-            <v:imagedata r:id="rId51" o:title=""/>
+          <v:shape id="_x0000_i1048" type="#_x0000_t75" style="width:165.75pt;height:37.9pt" o:ole="">
+            <v:imagedata r:id="rId52" o:title=""/>
           </v:shape>
-          <o:OLEObject Type="Embed" ProgID="Equation.DSMT4" ShapeID="_x0000_i1048" DrawAspect="Content" ObjectID="_1570294107" r:id="rId52"/>
+          <o:OLEObject Type="Embed" ProgID="Equation.DSMT4" ShapeID="_x0000_i1048" DrawAspect="Content" ObjectID="_1570390092" r:id="rId53"/>
         </w:object>
       </w:r>
       <w:r>
         <w:tab/>
       </w:r>
       <w:r>
-        <w:t xml:space="preserve">                                    (3.8)</w:t>
+        <w:tab/>
+      </w:r>
+      <w:bookmarkStart w:id="32" w:name="_GoBack"/>
+      <w:bookmarkEnd w:id="32"/>
+      <w:r>
+        <w:t xml:space="preserve"> (3.8)</w:t>
       </w:r>
     </w:p>
     <w:p>
@@ -17934,10 +17957,10 @@
           <w:position w:val="-16"/>
         </w:rPr>
         <w:object w:dxaOrig="2520" w:dyaOrig="440" w14:anchorId="1B7E9471">
-          <v:shape id="_x0000_i1049" type="#_x0000_t75" style="width:126.35pt;height:21.75pt" o:ole="">
-            <v:imagedata r:id="rId53" o:title=""/>
+          <v:shape id="_x0000_i1049" type="#_x0000_t75" style="width:126.4pt;height:21.75pt" o:ole="">
+            <v:imagedata r:id="rId54" o:title=""/>
           </v:shape>
-          <o:OLEObject Type="Embed" ProgID="Equation.DSMT4" ShapeID="_x0000_i1049" DrawAspect="Content" ObjectID="_1570294108" r:id="rId54"/>
+          <o:OLEObject Type="Embed" ProgID="Equation.DSMT4" ShapeID="_x0000_i1049" DrawAspect="Content" ObjectID="_1570390093" r:id="rId55"/>
         </w:object>
       </w:r>
       <w:r>
@@ -17948,11 +17971,11 @@
       <w:pPr>
         <w:pStyle w:val="Heading2"/>
       </w:pPr>
-      <w:bookmarkStart w:id="32" w:name="_Toc483788093"/>
+      <w:bookmarkStart w:id="33" w:name="_Toc483788093"/>
       <w:r>
         <w:t>Average power consumption over a day</w:t>
       </w:r>
-      <w:bookmarkEnd w:id="32"/>
+      <w:bookmarkEnd w:id="33"/>
     </w:p>
     <w:p>
       <w:pPr>
@@ -18079,7 +18102,7 @@
                     <pic:cNvPicPr/>
                   </pic:nvPicPr>
                   <pic:blipFill>
-                    <a:blip r:embed="rId55"/>
+                    <a:blip r:embed="rId56"/>
                     <a:stretch>
                       <a:fillRect/>
                     </a:stretch>
@@ -18122,7 +18145,7 @@
             <wp:cNvGraphicFramePr/>
             <a:graphic xmlns:a="http://schemas.openxmlformats.org/drawingml/2006/main">
               <a:graphicData uri="http://schemas.openxmlformats.org/drawingml/2006/chart">
-                <c:chart xmlns:c="http://schemas.openxmlformats.org/drawingml/2006/chart" xmlns:r="http://schemas.openxmlformats.org/officeDocument/2006/relationships" r:id="rId56"/>
+                <c:chart xmlns:c="http://schemas.openxmlformats.org/drawingml/2006/chart" xmlns:r="http://schemas.openxmlformats.org/officeDocument/2006/relationships" r:id="rId57"/>
               </a:graphicData>
             </a:graphic>
           </wp:inline>
@@ -18237,12 +18260,12 @@
       <w:pPr>
         <w:pStyle w:val="Heading1"/>
       </w:pPr>
-      <w:bookmarkStart w:id="33" w:name="_Toc483788094"/>
+      <w:bookmarkStart w:id="34" w:name="_Toc483788094"/>
       <w:r>
         <w:lastRenderedPageBreak/>
         <w:t>Methodology</w:t>
       </w:r>
-      <w:bookmarkEnd w:id="33"/>
+      <w:bookmarkEnd w:id="34"/>
     </w:p>
     <w:p>
       <w:pPr>
@@ -18269,11 +18292,11 @@
       <w:pPr>
         <w:pStyle w:val="Heading2"/>
       </w:pPr>
-      <w:bookmarkStart w:id="34" w:name="_Toc483788095"/>
+      <w:bookmarkStart w:id="35" w:name="_Toc483788095"/>
       <w:r>
         <w:t>The Simulator</w:t>
       </w:r>
-      <w:bookmarkEnd w:id="34"/>
+      <w:bookmarkEnd w:id="35"/>
     </w:p>
     <w:p>
       <w:pPr>
@@ -18288,7 +18311,13 @@
       </w:r>
       <w:proofErr w:type="spellEnd"/>
       <w:r>
-        <w:t>. It provides various propagation models from statistical models to ray-tracing models.</w:t>
+        <w:t>. It provides various propagation models from statistical models to ray-tracin</w:t>
+      </w:r>
+      <w:r>
+        <w:t>g based</w:t>
+      </w:r>
+      <w:r>
+        <w:t xml:space="preserve"> models.</w:t>
       </w:r>
       <w:r>
         <w:fldChar w:fldCharType="begin" w:fldLock="1"/>
@@ -18333,7 +18362,13 @@
         <w:t xml:space="preserve"> running on a particular load</w:t>
       </w:r>
       <w:r>
-        <w:t xml:space="preserve"> and though this we get estimate of the power being consumed by the whole network. </w:t>
+        <w:t xml:space="preserve"> and </w:t>
+      </w:r>
+      <w:r>
+        <w:t>using</w:t>
+      </w:r>
+      <w:r>
+        <w:t xml:space="preserve"> this we get estimate of the power being consumed by the whole network. </w:t>
       </w:r>
     </w:p>
     <w:p>
@@ -18345,11 +18380,11 @@
       <w:pPr>
         <w:pStyle w:val="Heading2"/>
       </w:pPr>
-      <w:bookmarkStart w:id="35" w:name="_Toc483788096"/>
+      <w:bookmarkStart w:id="36" w:name="_Toc483788096"/>
       <w:r>
         <w:t>Setup</w:t>
       </w:r>
-      <w:bookmarkEnd w:id="35"/>
+      <w:bookmarkEnd w:id="36"/>
     </w:p>
     <w:p>
       <w:pPr>
@@ -18368,7 +18403,7 @@
         <w:t xml:space="preserve"> base stations and</w:t>
       </w:r>
       <w:r>
-        <w:t xml:space="preserve"> users. The deployment is made keeping in mind of a typical dense urban Asian network with dense </w:t>
+        <w:t xml:space="preserve"> users. The deployment is made keeping in mind of a typical dense urban network with </w:t>
       </w:r>
       <w:r>
         <w:t>high-rise</w:t>
@@ -18388,7 +18423,19 @@
         <w:t>setup,</w:t>
       </w:r>
       <w:r>
-        <w:t xml:space="preserve"> we make use of the static simulator with ray-tracing propagation model called BEZT. It makes use of a multipath propagation model that calculates the path gain between the user and the base station. The channel gains over these paths are stored in a huge gain matrix which is used to estimate the throughput for every user.</w:t>
+        <w:t xml:space="preserve"> we make use of the static simulator with ray-tracing p</w:t>
+      </w:r>
+      <w:r>
+        <w:t>ropagation model called BEZT. The simulator</w:t>
+      </w:r>
+      <w:r>
+        <w:t xml:space="preserve"> makes use of</w:t>
+      </w:r>
+      <w:r>
+        <w:t xml:space="preserve"> the </w:t>
+      </w:r>
+      <w:r>
+        <w:t>multipath propagation model that calculates the path gain between the user and the base station. The channel gains over these paths are stored in a huge gain matrix which is used to estimate the throughput for every user.</w:t>
       </w:r>
     </w:p>
     <w:p>
@@ -18422,7 +18469,7 @@
                     <pic:cNvPicPr/>
                   </pic:nvPicPr>
                   <pic:blipFill>
-                    <a:blip r:embed="rId57">
+                    <a:blip r:embed="rId58">
                       <a:extLst>
                         <a:ext uri="{28A0092B-C50C-407E-A947-70E740481C1C}">
                           <a14:useLocalDpi xmlns:a14="http://schemas.microsoft.com/office/drawing/2010/main" val="0"/>
@@ -18487,11 +18534,11 @@
       <w:pPr>
         <w:pStyle w:val="Heading2"/>
       </w:pPr>
-      <w:bookmarkStart w:id="36" w:name="_Toc483788097"/>
+      <w:bookmarkStart w:id="37" w:name="_Toc483788097"/>
       <w:r>
         <w:t>Deployment</w:t>
       </w:r>
-      <w:bookmarkEnd w:id="36"/>
+      <w:bookmarkEnd w:id="37"/>
     </w:p>
     <w:p>
       <w:pPr>
@@ -18553,7 +18600,7 @@
                     <pic:cNvPicPr/>
                   </pic:nvPicPr>
                   <pic:blipFill>
-                    <a:blip r:embed="rId58">
+                    <a:blip r:embed="rId59">
                       <a:extLst>
                         <a:ext uri="{28A0092B-C50C-407E-A947-70E740481C1C}">
                           <a14:useLocalDpi xmlns:a14="http://schemas.microsoft.com/office/drawing/2010/main" val="0"/>
@@ -18603,11 +18650,11 @@
       <w:pPr>
         <w:pStyle w:val="Heading2"/>
       </w:pPr>
-      <w:bookmarkStart w:id="37" w:name="_Toc483788098"/>
+      <w:bookmarkStart w:id="38" w:name="_Toc483788098"/>
       <w:r>
         <w:t>Traffic</w:t>
       </w:r>
-      <w:bookmarkEnd w:id="37"/>
+      <w:bookmarkEnd w:id="38"/>
     </w:p>
     <w:p>
       <w:pPr>
@@ -18961,7 +19008,7 @@
       <w:pPr>
         <w:pStyle w:val="Heading1"/>
       </w:pPr>
-      <w:bookmarkStart w:id="38" w:name="_Toc483788099"/>
+      <w:bookmarkStart w:id="39" w:name="_Toc483788099"/>
       <w:r>
         <w:lastRenderedPageBreak/>
         <w:t>Results</w:t>
@@ -18969,7 +19016,7 @@
       <w:r>
         <w:t xml:space="preserve"> and Discussions</w:t>
       </w:r>
-      <w:bookmarkEnd w:id="38"/>
+      <w:bookmarkEnd w:id="39"/>
     </w:p>
     <w:p>
       <w:pPr>
@@ -19015,174 +19062,6 @@
             <wp:extent cx="4283710" cy="2528570"/>
             <wp:effectExtent l="0" t="0" r="2540" b="5080"/>
             <wp:docPr id="458" name="Picture 458"/>
-            <wp:cNvGraphicFramePr>
-              <a:graphicFrameLocks xmlns:a="http://schemas.openxmlformats.org/drawingml/2006/main" noChangeAspect="1"/>
-            </wp:cNvGraphicFramePr>
-            <a:graphic xmlns:a="http://schemas.openxmlformats.org/drawingml/2006/main">
-              <a:graphicData uri="http://schemas.openxmlformats.org/drawingml/2006/picture">
-                <pic:pic xmlns:pic="http://schemas.openxmlformats.org/drawingml/2006/picture">
-                  <pic:nvPicPr>
-                    <pic:cNvPr id="1" name=""/>
-                    <pic:cNvPicPr/>
-                  </pic:nvPicPr>
-                  <pic:blipFill>
-                    <a:blip r:embed="rId59"/>
-                    <a:stretch>
-                      <a:fillRect/>
-                    </a:stretch>
-                  </pic:blipFill>
-                  <pic:spPr>
-                    <a:xfrm>
-                      <a:off x="0" y="0"/>
-                      <a:ext cx="4283710" cy="2528570"/>
-                    </a:xfrm>
-                    <a:prstGeom prst="rect">
-                      <a:avLst/>
-                    </a:prstGeom>
-                  </pic:spPr>
-                </pic:pic>
-              </a:graphicData>
-            </a:graphic>
-          </wp:inline>
-        </w:drawing>
-      </w:r>
-    </w:p>
-    <w:p>
-      <w:pPr>
-        <w:pStyle w:val="NewNormal"/>
-        <w:ind w:firstLine="0"/>
-        <w:rPr>
-          <w:lang w:eastAsia="sv-SE"/>
-        </w:rPr>
-      </w:pPr>
-    </w:p>
-    <w:p>
-      <w:pPr>
-        <w:pStyle w:val="NewNormal"/>
-        <w:rPr>
-          <w:lang w:eastAsia="sv-SE"/>
-        </w:rPr>
-      </w:pPr>
-      <w:r>
-        <w:rPr>
-          <w:lang w:eastAsia="sv-SE"/>
-        </w:rPr>
-        <w:t xml:space="preserve">Figure 12. Comparison of Power per area unit versus System throughput </w:t>
-      </w:r>
-    </w:p>
-    <w:p>
-      <w:pPr>
-        <w:pStyle w:val="NewNormal"/>
-        <w:rPr>
-          <w:lang w:eastAsia="sv-SE"/>
-        </w:rPr>
-      </w:pPr>
-      <w:r>
-        <w:rPr>
-          <w:lang w:eastAsia="sv-SE"/>
-        </w:rPr>
-        <w:t>for central deployment of macro cells</w:t>
-      </w:r>
-      <w:r>
-        <w:rPr>
-          <w:lang w:eastAsia="sv-SE"/>
-        </w:rPr>
-        <w:t xml:space="preserve"> and</w:t>
-      </w:r>
-      <w:r>
-        <w:rPr>
-          <w:lang w:eastAsia="sv-SE"/>
-        </w:rPr>
-        <w:t xml:space="preserve"> micro cells.</w:t>
-      </w:r>
-    </w:p>
-    <w:p>
-      <w:pPr>
-        <w:pStyle w:val="NewNormal"/>
-        <w:ind w:firstLine="0"/>
-      </w:pPr>
-      <w:r>
-        <w:rPr>
-          <w:lang w:eastAsia="sv-SE"/>
-        </w:rPr>
-        <w:t>The Power per unit area is measured for power per 1 km</w:t>
-      </w:r>
-      <w:r>
-        <w:rPr>
-          <w:vertAlign w:val="superscript"/>
-          <w:lang w:eastAsia="sv-SE"/>
-        </w:rPr>
-        <w:t>2</w:t>
-      </w:r>
-      <w:r>
-        <w:rPr>
-          <w:vertAlign w:val="superscript"/>
-          <w:lang w:eastAsia="sv-SE"/>
-        </w:rPr>
-        <w:t xml:space="preserve"> </w:t>
-      </w:r>
-      <w:r>
-        <w:rPr>
-          <w:lang w:eastAsia="sv-SE"/>
-        </w:rPr>
-        <w:t>around the central area of the map.</w:t>
-      </w:r>
-      <w:r>
-        <w:rPr>
-          <w:lang w:eastAsia="sv-SE"/>
-        </w:rPr>
-        <w:t xml:space="preserve"> We calculate the utilization of each node which taken as a factor for calculating the total power consumed by that node for the utilization. </w:t>
-      </w:r>
-      <w:r>
-        <w:rPr>
-          <w:lang w:eastAsia="sv-SE"/>
-        </w:rPr>
-        <w:t xml:space="preserve"> </w:t>
-      </w:r>
-      <w:r>
-        <w:rPr>
-          <w:lang w:eastAsia="sv-SE"/>
-        </w:rPr>
-        <w:t>As we can see in figure</w:t>
-      </w:r>
-      <w:r>
-        <w:rPr>
-          <w:lang w:eastAsia="sv-SE"/>
-        </w:rPr>
-        <w:t xml:space="preserve"> 12,</w:t>
-      </w:r>
-      <w:r>
-        <w:rPr>
-          <w:lang w:eastAsia="sv-SE"/>
-        </w:rPr>
-        <w:t xml:space="preserve"> the power per unit area for small cells is lesser than the macro cells. Here we are sweeping the simulation for various loads to test the system for varying units of system throughput. We can see that the Power per area unit increases as the throughput increases as we </w:t>
-      </w:r>
-      <w:r>
-        <w:rPr>
-          <w:lang w:eastAsia="sv-SE"/>
-        </w:rPr>
-        <w:t>predicted by the earth power model.</w:t>
-      </w:r>
-    </w:p>
-    <w:p>
-      <w:pPr>
-        <w:pStyle w:val="NewNormal"/>
-        <w:rPr>
-          <w:lang w:eastAsia="sv-SE"/>
-        </w:rPr>
-      </w:pPr>
-      <w:bookmarkStart w:id="39" w:name="_GoBack"/>
-      <w:r>
-        <w:rPr>
-          <w:noProof/>
-          <w:lang w:eastAsia="sv-SE"/>
-        </w:rPr>
-        <w:lastRenderedPageBreak/>
-        <w:drawing>
-          <wp:inline distT="0" distB="0" distL="0" distR="0" wp14:anchorId="2F4FAE73" wp14:editId="79EA1D89">
-            <wp:extent cx="4283710" cy="3293745"/>
-            <wp:effectExtent l="0" t="0" r="2540" b="1905"/>
-            <wp:docPr id="460" name="Picture 460"/>
             <wp:cNvGraphicFramePr>
               <a:graphicFrameLocks xmlns:a="http://schemas.openxmlformats.org/drawingml/2006/main" noChangeAspect="1"/>
             </wp:cNvGraphicFramePr>
@@ -19202,7 +19081,7 @@
                   <pic:spPr>
                     <a:xfrm>
                       <a:off x="0" y="0"/>
-                      <a:ext cx="4283710" cy="3293745"/>
+                      <a:ext cx="4283710" cy="2528570"/>
                     </a:xfrm>
                     <a:prstGeom prst="rect">
                       <a:avLst/>
@@ -19214,11 +19093,11 @@
           </wp:inline>
         </w:drawing>
       </w:r>
-      <w:bookmarkEnd w:id="39"/>
-    </w:p>
-    <w:p>
-      <w:pPr>
-        <w:pStyle w:val="NewNormal"/>
+    </w:p>
+    <w:p>
+      <w:pPr>
+        <w:pStyle w:val="NewNormal"/>
+        <w:ind w:firstLine="0"/>
         <w:rPr>
           <w:lang w:eastAsia="sv-SE"/>
         </w:rPr>
@@ -19235,7 +19114,7 @@
         <w:rPr>
           <w:lang w:eastAsia="sv-SE"/>
         </w:rPr>
-        <w:t>Figure 13. Comparison of Energy per bit versus System throughput for central deployment of macro cells and micro cells.</w:t>
+        <w:t xml:space="preserve">Figure 12. Comparison of Power per area unit versus System throughput </w:t>
       </w:r>
     </w:p>
     <w:p>
@@ -19245,66 +19124,92 @@
           <w:lang w:eastAsia="sv-SE"/>
         </w:rPr>
       </w:pPr>
+      <w:r>
+        <w:rPr>
+          <w:lang w:eastAsia="sv-SE"/>
+        </w:rPr>
+        <w:t>for central deployment of macro cells</w:t>
+      </w:r>
+      <w:r>
+        <w:rPr>
+          <w:lang w:eastAsia="sv-SE"/>
+        </w:rPr>
+        <w:t xml:space="preserve"> and</w:t>
+      </w:r>
+      <w:r>
+        <w:rPr>
+          <w:lang w:eastAsia="sv-SE"/>
+        </w:rPr>
+        <w:t xml:space="preserve"> micro cells.</w:t>
+      </w:r>
     </w:p>
     <w:p>
       <w:pPr>
         <w:pStyle w:val="NewNormal"/>
         <w:ind w:firstLine="0"/>
+      </w:pPr>
+      <w:r>
         <w:rPr>
           <w:lang w:eastAsia="sv-SE"/>
         </w:rPr>
-      </w:pPr>
-      <w:r>
-        <w:rPr>
+        <w:t>The Power per unit area is measured for power per 1 km</w:t>
+      </w:r>
+      <w:r>
+        <w:rPr>
+          <w:vertAlign w:val="superscript"/>
           <w:lang w:eastAsia="sv-SE"/>
         </w:rPr>
-        <w:t>In figure 13 we compare the energy performan</w:t>
-      </w:r>
-      <w:r>
-        <w:rPr>
+        <w:t>2</w:t>
+      </w:r>
+      <w:r>
+        <w:rPr>
+          <w:vertAlign w:val="superscript"/>
           <w:lang w:eastAsia="sv-SE"/>
         </w:rPr>
-        <w:t xml:space="preserve">ce with respect to the energy per bit. </w:t>
+        <w:t xml:space="preserve"> </w:t>
       </w:r>
       <w:r>
         <w:rPr>
           <w:lang w:eastAsia="sv-SE"/>
         </w:rPr>
-        <w:t xml:space="preserve">For calculating the energy per </w:t>
+        <w:t>around the central area of the map.</w:t>
       </w:r>
       <w:r>
         <w:rPr>
           <w:lang w:eastAsia="sv-SE"/>
         </w:rPr>
-        <w:t>bit,</w:t>
+        <w:t xml:space="preserve"> We calculate the utilization of each node which taken as a factor for calculating the total power consumed by that node for the utilization. </w:t>
       </w:r>
       <w:r>
         <w:rPr>
           <w:lang w:eastAsia="sv-SE"/>
         </w:rPr>
-        <w:t xml:space="preserve"> we divide the total energy consumed by the serving nodes by the total traffic served by them. </w:t>
+        <w:t xml:space="preserve"> </w:t>
       </w:r>
       <w:r>
         <w:rPr>
           <w:lang w:eastAsia="sv-SE"/>
         </w:rPr>
-        <w:t>Energy per bit tells us that how much energy is needed in the system to deliver a single bit. As we can observe that the deployment of micro cells proves out to take lesser energy per bit as the power amplifier in the micro cells do not ramp up the energy consumption with the load as much in macro units.</w:t>
+        <w:t>As we can see in figure</w:t>
       </w:r>
       <w:r>
         <w:rPr>
           <w:lang w:eastAsia="sv-SE"/>
         </w:rPr>
-        <w:t xml:space="preserve"> The energy per bit is higher for lower load because the system throughput increases faster than the power consumption in the serving nodes. </w:t>
-      </w:r>
-    </w:p>
-    <w:p>
-      <w:pPr>
-        <w:pStyle w:val="NewNormal"/>
-        <w:ind w:firstLine="0"/>
+        <w:t xml:space="preserve"> 12,</w:t>
+      </w:r>
+      <w:r>
         <w:rPr>
           <w:lang w:eastAsia="sv-SE"/>
         </w:rPr>
-      </w:pPr>
+        <w:t xml:space="preserve"> the power per unit area for small cells is lesser than the macro cells. Here we are sweeping the simulation for various loads to test the system for varying units of system throughput. We can see that the Power per area unit increases as the throughput increases as we </w:t>
+      </w:r>
+      <w:r>
+        <w:rPr>
+          <w:lang w:eastAsia="sv-SE"/>
+        </w:rPr>
+        <w:t>predicted by the earth power model.</w:t>
+      </w:r>
     </w:p>
     <w:p>
       <w:pPr>
@@ -19320,10 +19225,10 @@
         </w:rPr>
         <w:lastRenderedPageBreak/>
         <w:drawing>
-          <wp:inline distT="0" distB="0" distL="0" distR="0" wp14:anchorId="626AD034" wp14:editId="2EFFA024">
-            <wp:extent cx="4283710" cy="2747010"/>
-            <wp:effectExtent l="0" t="0" r="2540" b="0"/>
-            <wp:docPr id="463" name="Picture 463"/>
+          <wp:inline distT="0" distB="0" distL="0" distR="0" wp14:anchorId="2F4FAE73" wp14:editId="79EA1D89">
+            <wp:extent cx="4283710" cy="3293745"/>
+            <wp:effectExtent l="0" t="0" r="2540" b="1905"/>
+            <wp:docPr id="460" name="Picture 460"/>
             <wp:cNvGraphicFramePr>
               <a:graphicFrameLocks xmlns:a="http://schemas.openxmlformats.org/drawingml/2006/main" noChangeAspect="1"/>
             </wp:cNvGraphicFramePr>
@@ -19343,7 +19248,7 @@
                   <pic:spPr>
                     <a:xfrm>
                       <a:off x="0" y="0"/>
-                      <a:ext cx="4283710" cy="2747010"/>
+                      <a:ext cx="4283710" cy="3293745"/>
                     </a:xfrm>
                     <a:prstGeom prst="rect">
                       <a:avLst/>
@@ -19363,44 +19268,79 @@
           <w:lang w:eastAsia="sv-SE"/>
         </w:rPr>
       </w:pPr>
-      <w:r>
+    </w:p>
+    <w:p>
+      <w:pPr>
+        <w:pStyle w:val="NewNormal"/>
         <w:rPr>
           <w:lang w:eastAsia="sv-SE"/>
         </w:rPr>
-        <w:t>Figure 14. Comparison of Energy per bit versus 10</w:t>
-      </w:r>
-      <w:r>
-        <w:rPr>
-          <w:vertAlign w:val="superscript"/>
+      </w:pPr>
+      <w:r>
+        <w:rPr>
           <w:lang w:eastAsia="sv-SE"/>
         </w:rPr>
-        <w:t>th</w:t>
-      </w:r>
-      <w:r>
+        <w:t>Figure 13. Comparison of Energy per bit versus System throughput for central deployment of macro cells and micro cells.</w:t>
+      </w:r>
+    </w:p>
+    <w:p>
+      <w:pPr>
+        <w:pStyle w:val="NewNormal"/>
         <w:rPr>
           <w:lang w:eastAsia="sv-SE"/>
         </w:rPr>
-        <w:t xml:space="preserve"> percentile DL user throughput for central deployment of macro cells and micro cells.</w:t>
-      </w:r>
+      </w:pPr>
     </w:p>
     <w:p>
       <w:pPr>
         <w:pStyle w:val="NewNormal"/>
         <w:ind w:firstLine="0"/>
         <w:rPr>
-          <w:color w:val="4F81BD" w:themeColor="accent1"/>
-          <w14:shadow w14:blurRad="38100" w14:dist="25400" w14:dir="5400000" w14:sx="100000" w14:sy="100000" w14:kx="0" w14:ky="0" w14:algn="ctr">
-            <w14:srgbClr w14:val="6E747A">
-              <w14:alpha w14:val="57000"/>
-            </w14:srgbClr>
-          </w14:shadow>
-          <w14:textOutline w14:w="0" w14:cap="flat" w14:cmpd="sng" w14:algn="ctr">
-            <w14:noFill/>
-            <w14:prstDash w14:val="solid"/>
-            <w14:round/>
-          </w14:textOutline>
-        </w:rPr>
-      </w:pPr>
+          <w:lang w:eastAsia="sv-SE"/>
+        </w:rPr>
+      </w:pPr>
+      <w:r>
+        <w:rPr>
+          <w:lang w:eastAsia="sv-SE"/>
+        </w:rPr>
+        <w:t>In figure 13 we compare the energy performan</w:t>
+      </w:r>
+      <w:r>
+        <w:rPr>
+          <w:lang w:eastAsia="sv-SE"/>
+        </w:rPr>
+        <w:t xml:space="preserve">ce with respect to the energy per bit. </w:t>
+      </w:r>
+      <w:r>
+        <w:rPr>
+          <w:lang w:eastAsia="sv-SE"/>
+        </w:rPr>
+        <w:t xml:space="preserve">For calculating the energy per </w:t>
+      </w:r>
+      <w:r>
+        <w:rPr>
+          <w:lang w:eastAsia="sv-SE"/>
+        </w:rPr>
+        <w:t>bit,</w:t>
+      </w:r>
+      <w:r>
+        <w:rPr>
+          <w:lang w:eastAsia="sv-SE"/>
+        </w:rPr>
+        <w:t xml:space="preserve"> we divide the total energy consumed by the serving nodes by the total traffic served by them. </w:t>
+      </w:r>
+      <w:r>
+        <w:rPr>
+          <w:lang w:eastAsia="sv-SE"/>
+        </w:rPr>
+        <w:t>Energy per bit tells us that how much energy is needed in the system to deliver a single bit. As we can observe that the deployment of micro cells proves out to take lesser energy per bit as the power amplifier in the micro cells do not ramp up the energy consumption with the load as much in macro units.</w:t>
+      </w:r>
+      <w:r>
+        <w:rPr>
+          <w:lang w:eastAsia="sv-SE"/>
+        </w:rPr>
+        <w:t xml:space="preserve"> The energy per bit is higher for lower load because the system throughput increases faster than the power consumption in the serving nodes. </w:t>
+      </w:r>
     </w:p>
     <w:p>
       <w:pPr>
@@ -19410,68 +19350,6 @@
           <w:lang w:eastAsia="sv-SE"/>
         </w:rPr>
       </w:pPr>
-      <w:r>
-        <w:rPr>
-          <w:lang w:eastAsia="sv-SE"/>
-        </w:rPr>
-        <w:t xml:space="preserve">In figure 14 we </w:t>
-      </w:r>
-      <w:r>
-        <w:rPr>
-          <w:lang w:eastAsia="sv-SE"/>
-        </w:rPr>
-        <w:t xml:space="preserve">do a critical analysis of quality of service down to the 10 </w:t>
-      </w:r>
-      <w:r>
-        <w:rPr>
-          <w:lang w:eastAsia="sv-SE"/>
-        </w:rPr>
-        <w:t>percentiles</w:t>
-      </w:r>
-      <w:r>
-        <w:rPr>
-          <w:lang w:eastAsia="sv-SE"/>
-        </w:rPr>
-        <w:t xml:space="preserve"> of users, these users have the worst downlink throughput, they could be considered as edge cell users. So, to deliver a good throughput to these edge cell users say, 11 </w:t>
-      </w:r>
-      <w:proofErr w:type="spellStart"/>
-      <w:r>
-        <w:rPr>
-          <w:lang w:eastAsia="sv-SE"/>
-        </w:rPr>
-        <w:t>Mbps</w:t>
-      </w:r>
-      <w:proofErr w:type="spellEnd"/>
-      <w:r>
-        <w:rPr>
-          <w:lang w:eastAsia="sv-SE"/>
-        </w:rPr>
-        <w:t xml:space="preserve"> we can see the macro cells need something around 1.8 kJ/Mbit while micro cells </w:t>
-      </w:r>
-      <w:r>
-        <w:rPr>
-          <w:lang w:eastAsia="sv-SE"/>
-        </w:rPr>
-        <w:t>need</w:t>
-      </w:r>
-      <w:r>
-        <w:rPr>
-          <w:lang w:eastAsia="sv-SE"/>
-        </w:rPr>
-        <w:t xml:space="preserve"> 0.3</w:t>
-      </w:r>
-      <w:r>
-        <w:rPr>
-          <w:lang w:eastAsia="sv-SE"/>
-        </w:rPr>
-        <w:t xml:space="preserve"> </w:t>
-      </w:r>
-      <w:r>
-        <w:rPr>
-          <w:lang w:eastAsia="sv-SE"/>
-        </w:rPr>
-        <w:t>kJ/Mbit. Here the macro cells come out to as winner because of they can handle a higher load than micro cells as well as the increased load compensates for the increased power consumption in macro cells.</w:t>
-      </w:r>
     </w:p>
     <w:p>
       <w:pPr>
@@ -19487,10 +19365,10 @@
         </w:rPr>
         <w:lastRenderedPageBreak/>
         <w:drawing>
-          <wp:inline distT="0" distB="0" distL="0" distR="0" wp14:anchorId="4EE548FA" wp14:editId="4A30A7CE">
-            <wp:extent cx="4283710" cy="3356610"/>
+          <wp:inline distT="0" distB="0" distL="0" distR="0" wp14:anchorId="626AD034" wp14:editId="2EFFA024">
+            <wp:extent cx="4283710" cy="2747010"/>
             <wp:effectExtent l="0" t="0" r="2540" b="0"/>
-            <wp:docPr id="462" name="Picture 462"/>
+            <wp:docPr id="463" name="Picture 463"/>
             <wp:cNvGraphicFramePr>
               <a:graphicFrameLocks xmlns:a="http://schemas.openxmlformats.org/drawingml/2006/main" noChangeAspect="1"/>
             </wp:cNvGraphicFramePr>
@@ -19510,7 +19388,7 @@
                   <pic:spPr>
                     <a:xfrm>
                       <a:off x="0" y="0"/>
-                      <a:ext cx="4283710" cy="3356610"/>
+                      <a:ext cx="4283710" cy="2747010"/>
                     </a:xfrm>
                     <a:prstGeom prst="rect">
                       <a:avLst/>
@@ -19534,57 +19412,26 @@
         <w:rPr>
           <w:lang w:eastAsia="sv-SE"/>
         </w:rPr>
-        <w:t>Figure 15. Comparison of bits per unit energy versus system throughput for central deployment of macro cells and micro cells.</w:t>
-      </w:r>
-    </w:p>
-    <w:p>
-      <w:pPr>
-        <w:pStyle w:val="NewNormal"/>
-        <w:rPr>
+        <w:t>Figure 14. Comparison of Energy per bit versus 10</w:t>
+      </w:r>
+      <w:r>
+        <w:rPr>
+          <w:vertAlign w:val="superscript"/>
           <w:lang w:eastAsia="sv-SE"/>
         </w:rPr>
-      </w:pPr>
+        <w:t>th</w:t>
+      </w:r>
       <w:r>
         <w:rPr>
           <w:lang w:eastAsia="sv-SE"/>
         </w:rPr>
-        <w:t xml:space="preserve">Bits per unit energy is the inverse of energy per bit, </w:t>
-      </w:r>
-      <w:r>
-        <w:rPr>
-          <w:lang w:eastAsia="sv-SE"/>
-        </w:rPr>
-        <w:t>to</w:t>
-      </w:r>
-      <w:r>
-        <w:rPr>
-          <w:lang w:eastAsia="sv-SE"/>
-        </w:rPr>
-        <w:t xml:space="preserve"> calculate this, we divide the total traffic by total power consumption. </w:t>
-      </w:r>
-      <w:r>
-        <w:rPr>
-          <w:lang w:eastAsia="sv-SE"/>
-        </w:rPr>
-        <w:t>In figure 15 we can see that the micro cells can transfer more bits per unit energy than t</w:t>
-      </w:r>
-      <w:r>
-        <w:rPr>
-          <w:lang w:eastAsia="sv-SE"/>
-        </w:rPr>
-        <w:t>he macro cells and as the power consumption in micro cells increases less with served traffic load, the number of bits transferred in unit energy (Mbit/kJ) is higher for smaller cells than the large macro cells</w:t>
-      </w:r>
-      <w:r>
-        <w:rPr>
-          <w:lang w:eastAsia="sv-SE"/>
-        </w:rPr>
-        <w:t xml:space="preserve">. </w:t>
-      </w:r>
-    </w:p>
-    <w:p>
-      <w:pPr>
-        <w:pStyle w:val="NewNormal"/>
-        <w:ind w:left="450" w:firstLine="0"/>
+        <w:t xml:space="preserve"> percentile DL user throughput for central deployment of macro cells and micro cells.</w:t>
+      </w:r>
+    </w:p>
+    <w:p>
+      <w:pPr>
+        <w:pStyle w:val="NewNormal"/>
+        <w:ind w:firstLine="0"/>
         <w:rPr>
           <w:color w:val="4F81BD" w:themeColor="accent1"/>
           <w14:shadow w14:blurRad="38100" w14:dist="25400" w14:dir="5400000" w14:sx="100000" w14:sy="100000" w14:kx="0" w14:ky="0" w14:algn="ctr">
@@ -19603,37 +19450,73 @@
     <w:p>
       <w:pPr>
         <w:pStyle w:val="NewNormal"/>
-        <w:ind w:left="450" w:firstLine="0"/>
-        <w:rPr>
-          <w:color w:val="4F81BD" w:themeColor="accent1"/>
-          <w14:shadow w14:blurRad="38100" w14:dist="25400" w14:dir="5400000" w14:sx="100000" w14:sy="100000" w14:kx="0" w14:ky="0" w14:algn="ctr">
-            <w14:srgbClr w14:val="6E747A">
-              <w14:alpha w14:val="57000"/>
-            </w14:srgbClr>
-          </w14:shadow>
-          <w14:textOutline w14:w="0" w14:cap="flat" w14:cmpd="sng" w14:algn="ctr">
-            <w14:noFill/>
-            <w14:prstDash w14:val="solid"/>
-            <w14:round/>
-          </w14:textOutline>
-        </w:rPr>
-      </w:pPr>
-    </w:p>
-    <w:p>
-      <w:pPr>
-        <w:pStyle w:val="NewNormal"/>
-        <w:ind w:left="450" w:firstLine="0"/>
-      </w:pPr>
-    </w:p>
-    <w:p>
-      <w:pPr>
-        <w:pStyle w:val="NewNormal"/>
-        <w:rPr>
-          <w:b/>
-          <w:sz w:val="32"/>
-          <w:szCs w:val="32"/>
-        </w:rPr>
-      </w:pPr>
+        <w:ind w:firstLine="0"/>
+        <w:rPr>
+          <w:lang w:eastAsia="sv-SE"/>
+        </w:rPr>
+      </w:pPr>
+      <w:r>
+        <w:rPr>
+          <w:lang w:eastAsia="sv-SE"/>
+        </w:rPr>
+        <w:t xml:space="preserve">In figure 14 we </w:t>
+      </w:r>
+      <w:r>
+        <w:rPr>
+          <w:lang w:eastAsia="sv-SE"/>
+        </w:rPr>
+        <w:t xml:space="preserve">do a critical analysis of quality of service down to the 10 </w:t>
+      </w:r>
+      <w:r>
+        <w:rPr>
+          <w:lang w:eastAsia="sv-SE"/>
+        </w:rPr>
+        <w:t>percentiles</w:t>
+      </w:r>
+      <w:r>
+        <w:rPr>
+          <w:lang w:eastAsia="sv-SE"/>
+        </w:rPr>
+        <w:t xml:space="preserve"> of users, these users have the worst downlink throughput, they could be considered as edge cell users. So, to deliver a good throughput to these edge cell users say, 11 </w:t>
+      </w:r>
+      <w:proofErr w:type="spellStart"/>
+      <w:r>
+        <w:rPr>
+          <w:lang w:eastAsia="sv-SE"/>
+        </w:rPr>
+        <w:t>Mbps</w:t>
+      </w:r>
+      <w:proofErr w:type="spellEnd"/>
+      <w:r>
+        <w:rPr>
+          <w:lang w:eastAsia="sv-SE"/>
+        </w:rPr>
+        <w:t xml:space="preserve"> we can see the macro cells need something around 1.8 kJ/Mbit while micro cells </w:t>
+      </w:r>
+      <w:r>
+        <w:rPr>
+          <w:lang w:eastAsia="sv-SE"/>
+        </w:rPr>
+        <w:t>need</w:t>
+      </w:r>
+      <w:r>
+        <w:rPr>
+          <w:lang w:eastAsia="sv-SE"/>
+        </w:rPr>
+        <w:t xml:space="preserve"> 0.3</w:t>
+      </w:r>
+      <w:r>
+        <w:rPr>
+          <w:lang w:eastAsia="sv-SE"/>
+        </w:rPr>
+        <w:t xml:space="preserve"> </w:t>
+      </w:r>
+      <w:r>
+        <w:rPr>
+          <w:lang w:eastAsia="sv-SE"/>
+        </w:rPr>
+        <w:t>kJ/Mbit. Here the macro cells come out to as winner because of they can handle a higher load than micro cells as well as the increased load compensates for the increased power consumption in macro cells.</w:t>
+      </w:r>
     </w:p>
     <w:p>
       <w:pPr>
@@ -19649,10 +19532,10 @@
         </w:rPr>
         <w:lastRenderedPageBreak/>
         <w:drawing>
-          <wp:inline distT="0" distB="0" distL="0" distR="0" wp14:anchorId="13E9B50A" wp14:editId="680CB94A">
-            <wp:extent cx="4283710" cy="3189605"/>
+          <wp:inline distT="0" distB="0" distL="0" distR="0" wp14:anchorId="4EE548FA" wp14:editId="4A30A7CE">
+            <wp:extent cx="4283710" cy="3356610"/>
             <wp:effectExtent l="0" t="0" r="2540" b="0"/>
-            <wp:docPr id="464" name="Picture 464"/>
+            <wp:docPr id="462" name="Picture 462"/>
             <wp:cNvGraphicFramePr>
               <a:graphicFrameLocks xmlns:a="http://schemas.openxmlformats.org/drawingml/2006/main" noChangeAspect="1"/>
             </wp:cNvGraphicFramePr>
@@ -19672,7 +19555,7 @@
                   <pic:spPr>
                     <a:xfrm>
                       <a:off x="0" y="0"/>
-                      <a:ext cx="4283710" cy="3189605"/>
+                      <a:ext cx="4283710" cy="3356610"/>
                     </a:xfrm>
                     <a:prstGeom prst="rect">
                       <a:avLst/>
@@ -19696,248 +19579,104 @@
         <w:rPr>
           <w:lang w:eastAsia="sv-SE"/>
         </w:rPr>
-        <w:t>Figure 16. Comparison of DL user throughput for 50</w:t>
-      </w:r>
-      <w:r>
-        <w:rPr>
-          <w:vertAlign w:val="superscript"/>
+        <w:t>Figure 15. Comparison of bits per unit energy versus system throughput for central deployment of macro cells and micro cells.</w:t>
+      </w:r>
+    </w:p>
+    <w:p>
+      <w:pPr>
+        <w:pStyle w:val="NewNormal"/>
+        <w:rPr>
           <w:lang w:eastAsia="sv-SE"/>
         </w:rPr>
-        <w:t>th</w:t>
-      </w:r>
+      </w:pPr>
       <w:r>
         <w:rPr>
           <w:lang w:eastAsia="sv-SE"/>
         </w:rPr>
-        <w:t xml:space="preserve"> and 95</w:t>
-      </w:r>
-      <w:r>
-        <w:rPr>
-          <w:vertAlign w:val="superscript"/>
+        <w:t xml:space="preserve">Bits per unit energy is the inverse of energy per bit, </w:t>
+      </w:r>
+      <w:r>
+        <w:rPr>
           <w:lang w:eastAsia="sv-SE"/>
         </w:rPr>
-        <w:t>th</w:t>
+        <w:t>to</w:t>
       </w:r>
       <w:r>
         <w:rPr>
           <w:lang w:eastAsia="sv-SE"/>
         </w:rPr>
-        <w:t xml:space="preserve"> percentile versus system throughput.</w:t>
-      </w:r>
-    </w:p>
-    <w:p>
-      <w:pPr>
-        <w:pStyle w:val="NewNormal"/>
+        <w:t xml:space="preserve"> calculate this, we divide the total traffic by total power consumption. </w:t>
+      </w:r>
+      <w:r>
         <w:rPr>
           <w:lang w:eastAsia="sv-SE"/>
         </w:rPr>
-      </w:pPr>
+        <w:t>In figure 15 we can see that the micro cells can transfer more bits per unit energy than t</w:t>
+      </w:r>
       <w:r>
         <w:rPr>
           <w:lang w:eastAsia="sv-SE"/>
         </w:rPr>
-        <w:t xml:space="preserve">The DL </w:t>
+        <w:t>he macro cells and as the power consumption in micro cells increases less with served traffic load, the number of bits transferred in unit energy (Mbit/kJ) is higher for smaller cells than the large macro cells</w:t>
       </w:r>
       <w:r>
         <w:rPr>
           <w:lang w:eastAsia="sv-SE"/>
         </w:rPr>
-        <w:t>user throughput is calculated for 10</w:t>
-      </w:r>
-      <w:r>
-        <w:rPr>
-          <w:vertAlign w:val="superscript"/>
-          <w:lang w:eastAsia="sv-SE"/>
-        </w:rPr>
-        <w:t>th</w:t>
-      </w:r>
-      <w:r>
-        <w:rPr>
-          <w:lang w:eastAsia="sv-SE"/>
-        </w:rPr>
-        <w:t>, 50</w:t>
-      </w:r>
-      <w:r>
-        <w:rPr>
-          <w:vertAlign w:val="superscript"/>
-          <w:lang w:eastAsia="sv-SE"/>
-        </w:rPr>
-        <w:t>th</w:t>
-      </w:r>
-      <w:r>
-        <w:rPr>
-          <w:lang w:eastAsia="sv-SE"/>
-        </w:rPr>
-        <w:t xml:space="preserve"> and 95</w:t>
-      </w:r>
-      <w:r>
-        <w:rPr>
-          <w:vertAlign w:val="superscript"/>
-          <w:lang w:eastAsia="sv-SE"/>
-        </w:rPr>
-        <w:t>th</w:t>
-      </w:r>
-      <w:r>
-        <w:rPr>
-          <w:lang w:eastAsia="sv-SE"/>
-        </w:rPr>
-        <w:t xml:space="preserve"> percentile. The 10</w:t>
-      </w:r>
-      <w:r>
-        <w:rPr>
-          <w:vertAlign w:val="superscript"/>
-          <w:lang w:eastAsia="sv-SE"/>
-        </w:rPr>
-        <w:t>th</w:t>
-      </w:r>
-      <w:r>
-        <w:rPr>
-          <w:lang w:eastAsia="sv-SE"/>
-        </w:rPr>
-        <w:t xml:space="preserve"> percentile refers to the cell edge users the 50</w:t>
-      </w:r>
-      <w:r>
-        <w:rPr>
-          <w:vertAlign w:val="superscript"/>
-          <w:lang w:eastAsia="sv-SE"/>
-        </w:rPr>
-        <w:t>th</w:t>
-      </w:r>
-      <w:r>
-        <w:rPr>
-          <w:lang w:eastAsia="sv-SE"/>
-        </w:rPr>
-        <w:t xml:space="preserve"> percentile is the median user data rate for the served traffic, the 95</w:t>
-      </w:r>
-      <w:r>
-        <w:rPr>
-          <w:vertAlign w:val="superscript"/>
-          <w:lang w:eastAsia="sv-SE"/>
-        </w:rPr>
-        <w:t>th</w:t>
-      </w:r>
-      <w:r>
-        <w:rPr>
-          <w:lang w:eastAsia="sv-SE"/>
-        </w:rPr>
-        <w:t xml:space="preserve"> percentile users are the </w:t>
-      </w:r>
-      <w:r>
-        <w:rPr>
-          <w:lang w:eastAsia="sv-SE"/>
-        </w:rPr>
-        <w:t>best-case</w:t>
-      </w:r>
-      <w:r>
-        <w:rPr>
-          <w:lang w:eastAsia="sv-SE"/>
-        </w:rPr>
-        <w:t xml:space="preserve"> users with top 5% data rates. </w:t>
-      </w:r>
-      <w:r>
-        <w:rPr>
-          <w:lang w:eastAsia="sv-SE"/>
-        </w:rPr>
-        <w:t>In figure 16 t</w:t>
-      </w:r>
-      <w:r>
-        <w:rPr>
-          <w:lang w:eastAsia="sv-SE"/>
-        </w:rPr>
-        <w:t>he 95</w:t>
-      </w:r>
-      <w:r>
-        <w:rPr>
-          <w:vertAlign w:val="superscript"/>
-          <w:lang w:eastAsia="sv-SE"/>
-        </w:rPr>
-        <w:t>th</w:t>
-      </w:r>
-      <w:r>
-        <w:rPr>
-          <w:lang w:eastAsia="sv-SE"/>
-        </w:rPr>
-        <w:t xml:space="preserve"> percentile users have similar data rates in macros and micros. The 50</w:t>
-      </w:r>
-      <w:r>
-        <w:rPr>
-          <w:vertAlign w:val="superscript"/>
-          <w:lang w:eastAsia="sv-SE"/>
-        </w:rPr>
-        <w:t>th</w:t>
-      </w:r>
-      <w:r>
-        <w:rPr>
-          <w:lang w:eastAsia="sv-SE"/>
-        </w:rPr>
-        <w:t xml:space="preserve"> percentile users </w:t>
-      </w:r>
-      <w:r>
-        <w:rPr>
-          <w:lang w:eastAsia="sv-SE"/>
-        </w:rPr>
-        <w:t xml:space="preserve">experience </w:t>
-      </w:r>
-      <w:r>
-        <w:rPr>
-          <w:lang w:eastAsia="sv-SE"/>
-        </w:rPr>
-        <w:t>difference</w:t>
-      </w:r>
-      <w:r>
-        <w:rPr>
-          <w:lang w:eastAsia="sv-SE"/>
-        </w:rPr>
-        <w:t xml:space="preserve"> in data rates experience</w:t>
-      </w:r>
-      <w:r>
-        <w:rPr>
-          <w:lang w:eastAsia="sv-SE"/>
-        </w:rPr>
-        <w:t xml:space="preserve"> because the </w:t>
-      </w:r>
-      <w:r>
-        <w:rPr>
-          <w:lang w:eastAsia="sv-SE"/>
-        </w:rPr>
-        <w:t>data rates at the user side increases with transmit power.</w:t>
-      </w:r>
-      <w:r>
-        <w:rPr>
-          <w:lang w:eastAsia="sv-SE"/>
-        </w:rPr>
-        <w:t xml:space="preserve"> </w:t>
-      </w:r>
-    </w:p>
-    <w:p>
-      <w:pPr>
-        <w:pStyle w:val="NewNormal"/>
-        <w:rPr>
-          <w:lang w:eastAsia="sv-SE"/>
-        </w:rPr>
-      </w:pPr>
-    </w:p>
-    <w:p>
-      <w:pPr>
-        <w:pStyle w:val="NewNormal"/>
-        <w:rPr>
-          <w:lang w:eastAsia="sv-SE"/>
-        </w:rPr>
-      </w:pPr>
-    </w:p>
-    <w:p>
-      <w:pPr>
-        <w:pStyle w:val="NewNormal"/>
-        <w:rPr>
-          <w:lang w:eastAsia="sv-SE"/>
-        </w:rPr>
-      </w:pPr>
-    </w:p>
-    <w:p>
-      <w:pPr>
-        <w:pStyle w:val="NewNormal"/>
-        <w:rPr>
-          <w:lang w:eastAsia="sv-SE"/>
+        <w:t xml:space="preserve">. </w:t>
+      </w:r>
+    </w:p>
+    <w:p>
+      <w:pPr>
+        <w:pStyle w:val="NewNormal"/>
+        <w:ind w:left="450" w:firstLine="0"/>
+        <w:rPr>
+          <w:color w:val="4F81BD" w:themeColor="accent1"/>
+          <w14:shadow w14:blurRad="38100" w14:dist="25400" w14:dir="5400000" w14:sx="100000" w14:sy="100000" w14:kx="0" w14:ky="0" w14:algn="ctr">
+            <w14:srgbClr w14:val="6E747A">
+              <w14:alpha w14:val="57000"/>
+            </w14:srgbClr>
+          </w14:shadow>
+          <w14:textOutline w14:w="0" w14:cap="flat" w14:cmpd="sng" w14:algn="ctr">
+            <w14:noFill/>
+            <w14:prstDash w14:val="solid"/>
+            <w14:round/>
+          </w14:textOutline>
+        </w:rPr>
+      </w:pPr>
+    </w:p>
+    <w:p>
+      <w:pPr>
+        <w:pStyle w:val="NewNormal"/>
+        <w:ind w:left="450" w:firstLine="0"/>
+        <w:rPr>
+          <w:color w:val="4F81BD" w:themeColor="accent1"/>
+          <w14:shadow w14:blurRad="38100" w14:dist="25400" w14:dir="5400000" w14:sx="100000" w14:sy="100000" w14:kx="0" w14:ky="0" w14:algn="ctr">
+            <w14:srgbClr w14:val="6E747A">
+              <w14:alpha w14:val="57000"/>
+            </w14:srgbClr>
+          </w14:shadow>
+          <w14:textOutline w14:w="0" w14:cap="flat" w14:cmpd="sng" w14:algn="ctr">
+            <w14:noFill/>
+            <w14:prstDash w14:val="solid"/>
+            <w14:round/>
+          </w14:textOutline>
+        </w:rPr>
+      </w:pPr>
+    </w:p>
+    <w:p>
+      <w:pPr>
+        <w:pStyle w:val="NewNormal"/>
+        <w:ind w:left="450" w:firstLine="0"/>
+      </w:pPr>
+    </w:p>
+    <w:p>
+      <w:pPr>
+        <w:pStyle w:val="NewNormal"/>
+        <w:rPr>
+          <w:b/>
+          <w:sz w:val="32"/>
+          <w:szCs w:val="32"/>
         </w:rPr>
       </w:pPr>
     </w:p>
@@ -19955,10 +19694,10 @@
         </w:rPr>
         <w:lastRenderedPageBreak/>
         <w:drawing>
-          <wp:inline distT="0" distB="0" distL="0" distR="0" wp14:anchorId="794AEDC7" wp14:editId="7C14BB4A">
-            <wp:extent cx="4283710" cy="3216275"/>
-            <wp:effectExtent l="0" t="0" r="2540" b="3175"/>
-            <wp:docPr id="465" name="Picture 465"/>
+          <wp:inline distT="0" distB="0" distL="0" distR="0" wp14:anchorId="13E9B50A" wp14:editId="680CB94A">
+            <wp:extent cx="4283710" cy="3189605"/>
+            <wp:effectExtent l="0" t="0" r="2540" b="0"/>
+            <wp:docPr id="464" name="Picture 464"/>
             <wp:cNvGraphicFramePr>
               <a:graphicFrameLocks xmlns:a="http://schemas.openxmlformats.org/drawingml/2006/main" noChangeAspect="1"/>
             </wp:cNvGraphicFramePr>
@@ -19978,6 +19717,312 @@
                   <pic:spPr>
                     <a:xfrm>
                       <a:off x="0" y="0"/>
+                      <a:ext cx="4283710" cy="3189605"/>
+                    </a:xfrm>
+                    <a:prstGeom prst="rect">
+                      <a:avLst/>
+                    </a:prstGeom>
+                  </pic:spPr>
+                </pic:pic>
+              </a:graphicData>
+            </a:graphic>
+          </wp:inline>
+        </w:drawing>
+      </w:r>
+    </w:p>
+    <w:p>
+      <w:pPr>
+        <w:pStyle w:val="NewNormal"/>
+        <w:rPr>
+          <w:lang w:eastAsia="sv-SE"/>
+        </w:rPr>
+      </w:pPr>
+      <w:r>
+        <w:rPr>
+          <w:lang w:eastAsia="sv-SE"/>
+        </w:rPr>
+        <w:t>Figure 16. Comparison of DL user throughput for 50</w:t>
+      </w:r>
+      <w:r>
+        <w:rPr>
+          <w:vertAlign w:val="superscript"/>
+          <w:lang w:eastAsia="sv-SE"/>
+        </w:rPr>
+        <w:t>th</w:t>
+      </w:r>
+      <w:r>
+        <w:rPr>
+          <w:lang w:eastAsia="sv-SE"/>
+        </w:rPr>
+        <w:t xml:space="preserve"> and 95</w:t>
+      </w:r>
+      <w:r>
+        <w:rPr>
+          <w:vertAlign w:val="superscript"/>
+          <w:lang w:eastAsia="sv-SE"/>
+        </w:rPr>
+        <w:t>th</w:t>
+      </w:r>
+      <w:r>
+        <w:rPr>
+          <w:lang w:eastAsia="sv-SE"/>
+        </w:rPr>
+        <w:t xml:space="preserve"> percentile versus system throughput.</w:t>
+      </w:r>
+    </w:p>
+    <w:p>
+      <w:pPr>
+        <w:pStyle w:val="NewNormal"/>
+        <w:rPr>
+          <w:lang w:eastAsia="sv-SE"/>
+        </w:rPr>
+      </w:pPr>
+      <w:r>
+        <w:rPr>
+          <w:lang w:eastAsia="sv-SE"/>
+        </w:rPr>
+        <w:t xml:space="preserve">The DL </w:t>
+      </w:r>
+      <w:r>
+        <w:rPr>
+          <w:lang w:eastAsia="sv-SE"/>
+        </w:rPr>
+        <w:t>user throughput is calculated for 10</w:t>
+      </w:r>
+      <w:r>
+        <w:rPr>
+          <w:vertAlign w:val="superscript"/>
+          <w:lang w:eastAsia="sv-SE"/>
+        </w:rPr>
+        <w:t>th</w:t>
+      </w:r>
+      <w:r>
+        <w:rPr>
+          <w:lang w:eastAsia="sv-SE"/>
+        </w:rPr>
+        <w:t>, 50</w:t>
+      </w:r>
+      <w:r>
+        <w:rPr>
+          <w:vertAlign w:val="superscript"/>
+          <w:lang w:eastAsia="sv-SE"/>
+        </w:rPr>
+        <w:t>th</w:t>
+      </w:r>
+      <w:r>
+        <w:rPr>
+          <w:lang w:eastAsia="sv-SE"/>
+        </w:rPr>
+        <w:t xml:space="preserve"> and 95</w:t>
+      </w:r>
+      <w:r>
+        <w:rPr>
+          <w:vertAlign w:val="superscript"/>
+          <w:lang w:eastAsia="sv-SE"/>
+        </w:rPr>
+        <w:t>th</w:t>
+      </w:r>
+      <w:r>
+        <w:rPr>
+          <w:lang w:eastAsia="sv-SE"/>
+        </w:rPr>
+        <w:t xml:space="preserve"> percentile. The 10</w:t>
+      </w:r>
+      <w:r>
+        <w:rPr>
+          <w:vertAlign w:val="superscript"/>
+          <w:lang w:eastAsia="sv-SE"/>
+        </w:rPr>
+        <w:t>th</w:t>
+      </w:r>
+      <w:r>
+        <w:rPr>
+          <w:lang w:eastAsia="sv-SE"/>
+        </w:rPr>
+        <w:t xml:space="preserve"> percentile refers to the cell edge users the 50</w:t>
+      </w:r>
+      <w:r>
+        <w:rPr>
+          <w:vertAlign w:val="superscript"/>
+          <w:lang w:eastAsia="sv-SE"/>
+        </w:rPr>
+        <w:t>th</w:t>
+      </w:r>
+      <w:r>
+        <w:rPr>
+          <w:lang w:eastAsia="sv-SE"/>
+        </w:rPr>
+        <w:t xml:space="preserve"> percentile is the median user data rate for the served traffic, the 95</w:t>
+      </w:r>
+      <w:r>
+        <w:rPr>
+          <w:vertAlign w:val="superscript"/>
+          <w:lang w:eastAsia="sv-SE"/>
+        </w:rPr>
+        <w:t>th</w:t>
+      </w:r>
+      <w:r>
+        <w:rPr>
+          <w:lang w:eastAsia="sv-SE"/>
+        </w:rPr>
+        <w:t xml:space="preserve"> percentile users are the </w:t>
+      </w:r>
+      <w:r>
+        <w:rPr>
+          <w:lang w:eastAsia="sv-SE"/>
+        </w:rPr>
+        <w:t>best-case</w:t>
+      </w:r>
+      <w:r>
+        <w:rPr>
+          <w:lang w:eastAsia="sv-SE"/>
+        </w:rPr>
+        <w:t xml:space="preserve"> users with top 5% data rates. </w:t>
+      </w:r>
+      <w:r>
+        <w:rPr>
+          <w:lang w:eastAsia="sv-SE"/>
+        </w:rPr>
+        <w:t>In figure 16 t</w:t>
+      </w:r>
+      <w:r>
+        <w:rPr>
+          <w:lang w:eastAsia="sv-SE"/>
+        </w:rPr>
+        <w:t>he 95</w:t>
+      </w:r>
+      <w:r>
+        <w:rPr>
+          <w:vertAlign w:val="superscript"/>
+          <w:lang w:eastAsia="sv-SE"/>
+        </w:rPr>
+        <w:t>th</w:t>
+      </w:r>
+      <w:r>
+        <w:rPr>
+          <w:lang w:eastAsia="sv-SE"/>
+        </w:rPr>
+        <w:t xml:space="preserve"> percentile users have similar data rates in macros and micros. The 50</w:t>
+      </w:r>
+      <w:r>
+        <w:rPr>
+          <w:vertAlign w:val="superscript"/>
+          <w:lang w:eastAsia="sv-SE"/>
+        </w:rPr>
+        <w:t>th</w:t>
+      </w:r>
+      <w:r>
+        <w:rPr>
+          <w:lang w:eastAsia="sv-SE"/>
+        </w:rPr>
+        <w:t xml:space="preserve"> percentile users </w:t>
+      </w:r>
+      <w:r>
+        <w:rPr>
+          <w:lang w:eastAsia="sv-SE"/>
+        </w:rPr>
+        <w:t xml:space="preserve">experience </w:t>
+      </w:r>
+      <w:r>
+        <w:rPr>
+          <w:lang w:eastAsia="sv-SE"/>
+        </w:rPr>
+        <w:t>difference</w:t>
+      </w:r>
+      <w:r>
+        <w:rPr>
+          <w:lang w:eastAsia="sv-SE"/>
+        </w:rPr>
+        <w:t xml:space="preserve"> in data rates experience</w:t>
+      </w:r>
+      <w:r>
+        <w:rPr>
+          <w:lang w:eastAsia="sv-SE"/>
+        </w:rPr>
+        <w:t xml:space="preserve"> because the </w:t>
+      </w:r>
+      <w:r>
+        <w:rPr>
+          <w:lang w:eastAsia="sv-SE"/>
+        </w:rPr>
+        <w:t>data rates at the user side increases with transmit power.</w:t>
+      </w:r>
+      <w:r>
+        <w:rPr>
+          <w:lang w:eastAsia="sv-SE"/>
+        </w:rPr>
+        <w:t xml:space="preserve"> </w:t>
+      </w:r>
+    </w:p>
+    <w:p>
+      <w:pPr>
+        <w:pStyle w:val="NewNormal"/>
+        <w:rPr>
+          <w:lang w:eastAsia="sv-SE"/>
+        </w:rPr>
+      </w:pPr>
+    </w:p>
+    <w:p>
+      <w:pPr>
+        <w:pStyle w:val="NewNormal"/>
+        <w:rPr>
+          <w:lang w:eastAsia="sv-SE"/>
+        </w:rPr>
+      </w:pPr>
+    </w:p>
+    <w:p>
+      <w:pPr>
+        <w:pStyle w:val="NewNormal"/>
+        <w:rPr>
+          <w:lang w:eastAsia="sv-SE"/>
+        </w:rPr>
+      </w:pPr>
+    </w:p>
+    <w:p>
+      <w:pPr>
+        <w:pStyle w:val="NewNormal"/>
+        <w:rPr>
+          <w:lang w:eastAsia="sv-SE"/>
+        </w:rPr>
+      </w:pPr>
+    </w:p>
+    <w:p>
+      <w:pPr>
+        <w:pStyle w:val="NewNormal"/>
+        <w:rPr>
+          <w:lang w:eastAsia="sv-SE"/>
+        </w:rPr>
+      </w:pPr>
+      <w:r>
+        <w:rPr>
+          <w:noProof/>
+          <w:lang w:eastAsia="sv-SE"/>
+        </w:rPr>
+        <w:lastRenderedPageBreak/>
+        <w:drawing>
+          <wp:inline distT="0" distB="0" distL="0" distR="0" wp14:anchorId="794AEDC7" wp14:editId="7C14BB4A">
+            <wp:extent cx="4283710" cy="3216275"/>
+            <wp:effectExtent l="0" t="0" r="2540" b="3175"/>
+            <wp:docPr id="465" name="Picture 465"/>
+            <wp:cNvGraphicFramePr>
+              <a:graphicFrameLocks xmlns:a="http://schemas.openxmlformats.org/drawingml/2006/main" noChangeAspect="1"/>
+            </wp:cNvGraphicFramePr>
+            <a:graphic xmlns:a="http://schemas.openxmlformats.org/drawingml/2006/main">
+              <a:graphicData uri="http://schemas.openxmlformats.org/drawingml/2006/picture">
+                <pic:pic xmlns:pic="http://schemas.openxmlformats.org/drawingml/2006/picture">
+                  <pic:nvPicPr>
+                    <pic:cNvPr id="1" name=""/>
+                    <pic:cNvPicPr/>
+                  </pic:nvPicPr>
+                  <pic:blipFill>
+                    <a:blip r:embed="rId65"/>
+                    <a:stretch>
+                      <a:fillRect/>
+                    </a:stretch>
+                  </pic:blipFill>
+                  <pic:spPr>
+                    <a:xfrm>
+                      <a:off x="0" y="0"/>
                       <a:ext cx="4283710" cy="3216275"/>
                     </a:xfrm>
                     <a:prstGeom prst="rect">
@@ -21699,7 +21744,7 @@
       </w:pPr>
     </w:p>
     <w:sectPr>
-      <w:footerReference w:type="default" r:id="rId65"/>
+      <w:footerReference w:type="default" r:id="rId66"/>
       <w:pgSz w:w="9582" w:h="13551"/>
       <w:pgMar w:top="1418" w:right="1418" w:bottom="1418" w:left="1418" w:header="720" w:footer="567" w:gutter="0"/>
       <w:pgNumType w:start="0"/>
@@ -21756,7 +21801,7 @@
       <w:rPr>
         <w:noProof/>
       </w:rPr>
-      <w:t>40</w:t>
+      <w:t>33</w:t>
     </w:r>
     <w:r>
       <w:fldChar w:fldCharType="end"/>
@@ -23394,7 +23439,6 @@
   <w:style w:type="character" w:default="1" w:styleId="DefaultParagraphFont">
     <w:name w:val="Default Paragraph Font"/>
     <w:uiPriority w:val="1"/>
-    <w:semiHidden/>
     <w:unhideWhenUsed/>
   </w:style>
   <w:style w:type="table" w:default="1" w:styleId="TableNormal">
@@ -30607,7 +30651,7 @@
 </file>
 
 <file path=customXml/itemProps1.xml><?xml version="1.0" encoding="utf-8"?>
-<ds:datastoreItem xmlns:ds="http://schemas.openxmlformats.org/officeDocument/2006/customXml" ds:itemID="{6062A41B-2F5E-498F-9E7E-49F4188FFCC2}">
+<ds:datastoreItem xmlns:ds="http://schemas.openxmlformats.org/officeDocument/2006/customXml" ds:itemID="{4412CF38-532D-4631-BCC7-7482336AC860}">
   <ds:schemaRefs>
     <ds:schemaRef ds:uri="http://schemas.openxmlformats.org/officeDocument/2006/bibliography"/>
   </ds:schemaRefs>

</xml_diff>